<commit_message>
Ajuste do template do TCE
</commit_message>
<xml_diff>
--- a/mais_estagio/templates/docs/TceuTemplate.docx
+++ b/mais_estagio/templates/docs/TceuTemplate.docx
@@ -218,23 +218,15 @@
                 <w:sz w:val="20"/>
                 <w:szCs w:val="20"/>
               </w:rPr>
-              <w:t xml:space="preserve">UF:  </w:t>
-            </w:r>
-            <w:r>
-              <w:rPr>
-                <w:rFonts w:ascii="Times New Roman" w:hAnsi="Times New Roman" w:cs="Times New Roman"/>
-                <w:sz w:val="20"/>
-                <w:szCs w:val="20"/>
-              </w:rPr>
-              <w:t>Estagi</w:t>
-            </w:r>
-            <w:r>
-              <w:rPr>
-                <w:rFonts w:ascii="Times New Roman" w:hAnsi="Times New Roman" w:cs="Times New Roman"/>
-                <w:sz w:val="20"/>
-                <w:szCs w:val="20"/>
-              </w:rPr>
-              <w:t>UF</w:t>
+              <w:t xml:space="preserve">UF: </w:t>
+            </w:r>
+            <w:r>
+              <w:rPr>
+                <w:rFonts w:ascii="Times New Roman" w:hAnsi="Times New Roman" w:cs="Times New Roman"/>
+                <w:sz w:val="20"/>
+                <w:szCs w:val="20"/>
+              </w:rPr>
+              <w:t>UFEstagiario</w:t>
             </w:r>
           </w:p>
         </w:tc>
@@ -595,7 +587,7 @@
           <w:p>
             <w:pPr>
               <w:pStyle w:val="Normal1"/>
-              <w:widowControl/>
+              <w:widowControl w:val="1"/>
               <w:spacing w:before="120" w:line="276" w:lineRule="auto"/>
               <w:rPr>
                 <w:rFonts w:ascii="Times New Roman" w:hAnsi="Times New Roman" w:cs="Times New Roman"/>
@@ -609,7 +601,15 @@
                 <w:sz w:val="20"/>
                 <w:szCs w:val="20"/>
               </w:rPr>
-              <w:t>UF: UFEstagiarioEndereco</w:t>
+              <w:t xml:space="preserve">UF: </w:t>
+            </w:r>
+            <w:r>
+              <w:rPr>
+                <w:rFonts w:ascii="Times New Roman" w:hAnsi="Times New Roman" w:cs="Times New Roman"/>
+                <w:sz w:val="20"/>
+                <w:szCs w:val="20"/>
+              </w:rPr>
+              <w:t>UFEstagiario</w:t>
             </w:r>
           </w:p>
         </w:tc>
@@ -827,7 +827,7 @@
           <w:p>
             <w:pPr>
               <w:pStyle w:val="Normal1"/>
-              <w:widowControl/>
+              <w:widowControl w:val="1"/>
               <w:spacing w:before="120" w:line="276" w:lineRule="auto"/>
               <w:rPr>
                 <w:rFonts w:ascii="Times New Roman" w:hAnsi="Times New Roman" w:cs="Times New Roman"/>
@@ -841,7 +841,7 @@
                 <w:sz w:val="20"/>
                 <w:szCs w:val="20"/>
               </w:rPr>
-              <w:t>Nº: NEstagiarioEmpresa</w:t>
+              <w:t>Nº: NEmpresa</w:t>
             </w:r>
           </w:p>
         </w:tc>
@@ -884,7 +884,7 @@
           <w:p>
             <w:pPr>
               <w:pStyle w:val="Normal1"/>
-              <w:widowControl/>
+              <w:widowControl w:val="1"/>
               <w:tabs>
                 <w:tab w:val="right" w:pos="2643"/>
               </w:tabs>
@@ -901,7 +901,15 @@
                 <w:sz w:val="20"/>
                 <w:szCs w:val="20"/>
               </w:rPr>
-              <w:t>Cidade: CidadeEstagiarioEmpresa</w:t>
+              <w:t xml:space="preserve">Cidade: </w:t>
+            </w:r>
+            <w:r>
+              <w:rPr>
+                <w:rFonts w:ascii="Times New Roman" w:hAnsi="Times New Roman" w:cs="Times New Roman"/>
+                <w:sz w:val="20"/>
+                <w:szCs w:val="20"/>
+              </w:rPr>
+              <w:t>CidadeEmpresa</w:t>
             </w:r>
           </w:p>
         </w:tc>
@@ -914,7 +922,7 @@
           <w:p>
             <w:pPr>
               <w:pStyle w:val="Normal1"/>
-              <w:widowControl/>
+              <w:widowControl w:val="1"/>
               <w:spacing w:before="120" w:line="276" w:lineRule="auto"/>
               <w:rPr>
                 <w:rFonts w:ascii="Times New Roman" w:hAnsi="Times New Roman" w:cs="Times New Roman"/>
@@ -928,7 +936,15 @@
                 <w:sz w:val="20"/>
                 <w:szCs w:val="20"/>
               </w:rPr>
-              <w:t>UF: UFEstagiarioEmpresa</w:t>
+              <w:t xml:space="preserve">UF: </w:t>
+            </w:r>
+            <w:r>
+              <w:rPr>
+                <w:rFonts w:ascii="Times New Roman" w:hAnsi="Times New Roman" w:cs="Times New Roman"/>
+                <w:sz w:val="20"/>
+                <w:szCs w:val="20"/>
+              </w:rPr>
+              <w:t>UFEmpresa</w:t>
             </w:r>
           </w:p>
         </w:tc>
@@ -941,7 +957,7 @@
           <w:p>
             <w:pPr>
               <w:pStyle w:val="Normal1"/>
-              <w:widowControl/>
+              <w:widowControl w:val="1"/>
               <w:spacing w:before="120" w:line="276" w:lineRule="auto"/>
               <w:rPr>
                 <w:rFonts w:ascii="Times New Roman" w:hAnsi="Times New Roman" w:cs="Times New Roman"/>
@@ -955,7 +971,15 @@
                 <w:sz w:val="20"/>
                 <w:szCs w:val="20"/>
               </w:rPr>
-              <w:t>CEP: CEPEstagiarioEmpresa</w:t>
+              <w:t xml:space="preserve">CEP: </w:t>
+            </w:r>
+            <w:r>
+              <w:rPr>
+                <w:rFonts w:ascii="Times New Roman" w:hAnsi="Times New Roman" w:cs="Times New Roman"/>
+                <w:sz w:val="20"/>
+                <w:szCs w:val="20"/>
+              </w:rPr>
+              <w:t>CEPEmpresa</w:t>
             </w:r>
           </w:p>
         </w:tc>
@@ -1268,7 +1292,7 @@
           <w:p>
             <w:pPr>
               <w:pStyle w:val="Normal1"/>
-              <w:widowControl/>
+              <w:widowControl w:val="1"/>
               <w:spacing w:before="120" w:line="276" w:lineRule="auto"/>
               <w:rPr>
                 <w:rFonts w:ascii="Times New Roman" w:hAnsi="Times New Roman" w:cs="Times New Roman"/>
@@ -1283,7 +1307,15 @@
                 <w:sz w:val="20"/>
                 <w:szCs w:val="20"/>
               </w:rPr>
-              <w:t>Carga horária semanal:  ___</w:t>
+              <w:t xml:space="preserve">Carga horária semanal: </w:t>
+            </w:r>
+            <w:r>
+              <w:rPr>
+                <w:rFonts w:ascii="Times New Roman" w:hAnsi="Times New Roman" w:cs="Times New Roman"/>
+                <w:sz w:val="20"/>
+                <w:szCs w:val="20"/>
+              </w:rPr>
+              <w:t xml:space="preserve"> CgSem</w:t>
             </w:r>
           </w:p>
         </w:tc>
@@ -5875,6 +5907,14 @@
                 <w:szCs w:val="20"/>
               </w:rPr>
               <w:t xml:space="preserve">Nome do Supervisor/Preceptor: </w:t>
+            </w:r>
+            <w:r>
+              <w:rPr>
+                <w:rFonts w:ascii="Times New Roman" w:hAnsi="Times New Roman" w:cs="Times New Roman"/>
+                <w:sz w:val="20"/>
+                <w:szCs w:val="20"/>
+              </w:rPr>
+              <w:t>EstagiarioSupervisor</w:t>
             </w:r>
           </w:p>
         </w:tc>

</xml_diff>